<commit_message>
update cat giao dien
</commit_message>
<xml_diff>
--- a/khoa/quy trinh.docx
+++ b/khoa/quy trinh.docx
@@ -1,6 +1,6 @@
 
 <file path=word/document.xml><?xml version="1.0" encoding="utf-8"?>
-<w:document xmlns:wpc="http://schemas.microsoft.com/office/word/2010/wordprocessingCanvas" xmlns:cx="http://schemas.microsoft.com/office/drawing/2014/chartex" xmlns:mc="http://schemas.openxmlformats.org/markup-compatibility/2006" xmlns:o="urn:schemas-microsoft-com:office:office" xmlns:r="http://schemas.openxmlformats.org/officeDocument/2006/relationships" xmlns:m="http://schemas.openxmlformats.org/officeDocument/2006/math" xmlns:v="urn:schemas-microsoft-com:vml" xmlns:wp14="http://schemas.microsoft.com/office/word/2010/wordprocessingDrawing" xmlns:wp="http://schemas.openxmlformats.org/drawingml/2006/wordprocessingDrawing" xmlns:w10="urn:schemas-microsoft-com:office:word" xmlns:w="http://schemas.openxmlformats.org/wordprocessingml/2006/main" xmlns:w14="http://schemas.microsoft.com/office/word/2010/wordml" xmlns:w15="http://schemas.microsoft.com/office/word/2012/wordml" xmlns:w16se="http://schemas.microsoft.com/office/word/2015/wordml/symex" xmlns:wpg="http://schemas.microsoft.com/office/word/2010/wordprocessingGroup" xmlns:wpi="http://schemas.microsoft.com/office/word/2010/wordprocessingInk" xmlns:wne="http://schemas.microsoft.com/office/word/2006/wordml" xmlns:wps="http://schemas.microsoft.com/office/word/2010/wordprocessingShape" mc:Ignorable="w14 w15 w16se wp14">
+<w:document xmlns:wpc="http://schemas.microsoft.com/office/word/2010/wordprocessingCanvas" xmlns:cx="http://schemas.microsoft.com/office/drawing/2014/chartex" xmlns:cx1="http://schemas.microsoft.com/office/drawing/2015/9/8/chartex" xmlns:cx2="http://schemas.microsoft.com/office/drawing/2015/10/21/chartex" xmlns:cx3="http://schemas.microsoft.com/office/drawing/2016/5/9/chartex" xmlns:cx4="http://schemas.microsoft.com/office/drawing/2016/5/10/chartex" xmlns:cx5="http://schemas.microsoft.com/office/drawing/2016/5/11/chartex" xmlns:cx6="http://schemas.microsoft.com/office/drawing/2016/5/12/chartex" xmlns:cx7="http://schemas.microsoft.com/office/drawing/2016/5/13/chartex" xmlns:cx8="http://schemas.microsoft.com/office/drawing/2016/5/14/chartex" xmlns:mc="http://schemas.openxmlformats.org/markup-compatibility/2006" xmlns:aink="http://schemas.microsoft.com/office/drawing/2016/ink" xmlns:am3d="http://schemas.microsoft.com/office/drawing/2017/model3d" xmlns:o="urn:schemas-microsoft-com:office:office" xmlns:oel="http://schemas.microsoft.com/office/2019/extlst" xmlns:r="http://schemas.openxmlformats.org/officeDocument/2006/relationships" xmlns:m="http://schemas.openxmlformats.org/officeDocument/2006/math" xmlns:v="urn:schemas-microsoft-com:vml" xmlns:wp14="http://schemas.microsoft.com/office/word/2010/wordprocessingDrawing" xmlns:wp="http://schemas.openxmlformats.org/drawingml/2006/wordprocessingDrawing" xmlns:w10="urn:schemas-microsoft-com:office:word" xmlns:w="http://schemas.openxmlformats.org/wordprocessingml/2006/main" xmlns:w14="http://schemas.microsoft.com/office/word/2010/wordml" xmlns:w15="http://schemas.microsoft.com/office/word/2012/wordml" xmlns:w16cex="http://schemas.microsoft.com/office/word/2018/wordml/cex" xmlns:w16cid="http://schemas.microsoft.com/office/word/2016/wordml/cid" xmlns:w16="http://schemas.microsoft.com/office/word/2018/wordml" xmlns:w16sdtdh="http://schemas.microsoft.com/office/word/2020/wordml/sdtdatahash" xmlns:w16se="http://schemas.microsoft.com/office/word/2015/wordml/symex" xmlns:wpg="http://schemas.microsoft.com/office/word/2010/wordprocessingGroup" xmlns:wpi="http://schemas.microsoft.com/office/word/2010/wordprocessingInk" xmlns:wne="http://schemas.microsoft.com/office/word/2006/wordml" xmlns:wps="http://schemas.microsoft.com/office/word/2010/wordprocessingShape" mc:Ignorable="w14 w15 w16se w16cid w16 w16cex w16sdtdh wp14">
   <w:body>
     <w:p>
       <w:pPr>
@@ -15,164 +15,20 @@
         <w:rPr>
           <w:rFonts w:cs="Times New Roman"/>
         </w:rPr>
-        <w:t>M</w:t>
-      </w:r>
+        <w:t>MỤC LỤC</w:t>
+      </w:r>
+      <w:bookmarkEnd w:id="0"/>
       <w:r>
         <w:rPr>
           <w:rFonts w:cs="Times New Roman"/>
         </w:rPr>
-        <w:t>Ụ</w:t>
+        <w:fldChar w:fldCharType="begin"/>
       </w:r>
       <w:r>
         <w:rPr>
           <w:rFonts w:cs="Times New Roman"/>
         </w:rPr>
-        <w:t>C L</w:t>
-      </w:r>
-      <w:r>
-        <w:rPr>
-          <w:rFonts w:cs="Times New Roman"/>
-        </w:rPr>
-        <w:t>Ụ</w:t>
-      </w:r>
-      <w:r>
-        <w:rPr>
-          <w:rFonts w:cs="Times New Roman"/>
-        </w:rPr>
-        <w:t>C</w:t>
-      </w:r>
-      <w:bookmarkEnd w:id="0"/>
-      <w:r>
-        <w:rPr>
-          <w:rFonts w:cs="Times New Roman"/>
-        </w:rPr>
-        <w:fldChar w:fldCharType="begin"/>
-      </w:r>
-      <w:r>
-        <w:rPr>
-          <w:rFonts w:cs="Times New Roman"/>
-        </w:rPr>
-        <w:instrText xml:space="preserve"> TOC \o "1-1" \h \z \t "Tiêu đ</w:instrText>
-      </w:r>
-      <w:r>
-        <w:rPr>
-          <w:rFonts w:cs="Times New Roman"/>
-        </w:rPr>
-        <w:instrText>ề</w:instrText>
-      </w:r>
-      <w:r>
-        <w:rPr>
-          <w:rFonts w:cs="Times New Roman"/>
-        </w:rPr>
-        <w:instrText xml:space="preserve"> cá nhân,1,Ti</w:instrText>
-      </w:r>
-      <w:r>
-        <w:rPr>
-          <w:rFonts w:cs="Times New Roman"/>
-        </w:rPr>
-        <w:instrText>ể</w:instrText>
-      </w:r>
-      <w:r>
-        <w:rPr>
-          <w:rFonts w:cs="Times New Roman"/>
-        </w:rPr>
-        <w:instrText>u m</w:instrText>
-      </w:r>
-      <w:r>
-        <w:rPr>
-          <w:rFonts w:cs="Times New Roman"/>
-        </w:rPr>
-        <w:instrText>ụ</w:instrText>
-      </w:r>
-      <w:r>
-        <w:rPr>
-          <w:rFonts w:cs="Times New Roman"/>
-        </w:rPr>
-        <w:instrText>c c</w:instrText>
-      </w:r>
-      <w:r>
-        <w:rPr>
-          <w:rFonts w:cs="Times New Roman"/>
-        </w:rPr>
-        <w:instrText>ấ</w:instrText>
-      </w:r>
-      <w:r>
-        <w:rPr>
-          <w:rFonts w:cs="Times New Roman"/>
-        </w:rPr>
-        <w:instrText>p 1,2,Ti</w:instrText>
-      </w:r>
-      <w:r>
-        <w:rPr>
-          <w:rFonts w:cs="Times New Roman"/>
-        </w:rPr>
-        <w:instrText>ể</w:instrText>
-      </w:r>
-      <w:r>
-        <w:rPr>
-          <w:rFonts w:cs="Times New Roman"/>
-        </w:rPr>
-        <w:instrText>u m</w:instrText>
-      </w:r>
-      <w:r>
-        <w:rPr>
-          <w:rFonts w:cs="Times New Roman"/>
-        </w:rPr>
-        <w:instrText>ụ</w:instrText>
-      </w:r>
-      <w:r>
-        <w:rPr>
-          <w:rFonts w:cs="Times New Roman"/>
-        </w:rPr>
-        <w:instrText>c c</w:instrText>
-      </w:r>
-      <w:r>
-        <w:rPr>
-          <w:rFonts w:cs="Times New Roman"/>
-        </w:rPr>
-        <w:instrText>ấ</w:instrText>
-      </w:r>
-      <w:r>
-        <w:rPr>
-          <w:rFonts w:cs="Times New Roman"/>
-        </w:rPr>
-        <w:instrText>p 2,3,Ti</w:instrText>
-      </w:r>
-      <w:r>
-        <w:rPr>
-          <w:rFonts w:cs="Times New Roman"/>
-        </w:rPr>
-        <w:instrText>ể</w:instrText>
-      </w:r>
-      <w:r>
-        <w:rPr>
-          <w:rFonts w:cs="Times New Roman"/>
-        </w:rPr>
-        <w:instrText>u m</w:instrText>
-      </w:r>
-      <w:r>
-        <w:rPr>
-          <w:rFonts w:cs="Times New Roman"/>
-        </w:rPr>
-        <w:instrText>ụ</w:instrText>
-      </w:r>
-      <w:r>
-        <w:rPr>
-          <w:rFonts w:cs="Times New Roman"/>
-        </w:rPr>
-        <w:instrText>c c</w:instrText>
-      </w:r>
-      <w:r>
-        <w:rPr>
-          <w:rFonts w:cs="Times New Roman"/>
-        </w:rPr>
-        <w:instrText>ấ</w:instrText>
-      </w:r>
-      <w:r>
-        <w:rPr>
-          <w:rFonts w:cs="Times New Roman"/>
-        </w:rPr>
-        <w:instrText xml:space="preserve">p 3,4" </w:instrText>
+        <w:instrText xml:space="preserve"> TOC \o "1-1" \h \z \t "Tiêu đề cá nhân,1,Tiểu mục cấp 1,2,Tiểu mục cấp 2,3,Tiểu mục cấp 3,4" </w:instrText>
       </w:r>
       <w:r>
         <w:rPr>
@@ -194,31 +50,7 @@
           <w:rPr>
             <w:rFonts w:cs="Times New Roman"/>
           </w:rPr>
-          <w:t>M</w:t>
-        </w:r>
-        <w:r>
-          <w:rPr>
-            <w:rFonts w:cs="Times New Roman"/>
-          </w:rPr>
-          <w:t>Ụ</w:t>
-        </w:r>
-        <w:r>
-          <w:rPr>
-            <w:rFonts w:cs="Times New Roman"/>
-          </w:rPr>
-          <w:t>C L</w:t>
-        </w:r>
-        <w:r>
-          <w:rPr>
-            <w:rFonts w:cs="Times New Roman"/>
-          </w:rPr>
-          <w:t>Ụ</w:t>
-        </w:r>
-        <w:r>
-          <w:rPr>
-            <w:rFonts w:cs="Times New Roman"/>
-          </w:rPr>
-          <w:t>C</w:t>
+          <w:t>MỤC LỤC</w:t>
         </w:r>
         <w:r>
           <w:tab/>
@@ -308,31 +140,7 @@
           <w:lang w:val="en-US"/>
         </w:rPr>
         <w:lastRenderedPageBreak/>
-        <w:t>Quy trình k</w:t>
-      </w:r>
-      <w:r>
-        <w:rPr>
-          <w:lang w:val="en-US"/>
-        </w:rPr>
-        <w:t>ế</w:t>
-      </w:r>
-      <w:r>
-        <w:rPr>
-          <w:lang w:val="en-US"/>
-        </w:rPr>
-        <w:t>t n</w:t>
-      </w:r>
-      <w:r>
-        <w:rPr>
-          <w:lang w:val="en-US"/>
-        </w:rPr>
-        <w:t>ố</w:t>
-      </w:r>
-      <w:r>
-        <w:rPr>
-          <w:lang w:val="en-US"/>
-        </w:rPr>
-        <w:t>i wifi</w:t>
+        <w:t>Quy trình kết nối wifi</w:t>
       </w:r>
     </w:p>
     <w:p>
@@ -350,19 +158,7 @@
         <w:rPr>
           <w:lang w:val="en-US"/>
         </w:rPr>
-        <w:t>Qui trình nh</w:t>
-      </w:r>
-      <w:r>
-        <w:rPr>
-          <w:lang w:val="en-US"/>
-        </w:rPr>
-        <w:t>ậ</w:t>
-      </w:r>
-      <w:r>
-        <w:rPr>
-          <w:lang w:val="en-US"/>
-        </w:rPr>
-        <w:t>n hàng</w:t>
+        <w:t>Qui trình nhận hàng</w:t>
       </w:r>
     </w:p>
     <w:p>
@@ -398,55 +194,7 @@
         <w:rPr>
           <w:lang w:val="en-US"/>
         </w:rPr>
-        <w:t>Hư</w:t>
-      </w:r>
-      <w:r>
-        <w:rPr>
-          <w:lang w:val="en-US"/>
-        </w:rPr>
-        <w:t>ớ</w:t>
-      </w:r>
-      <w:r>
-        <w:rPr>
-          <w:lang w:val="en-US"/>
-        </w:rPr>
-        <w:t>ng d</w:t>
-      </w:r>
-      <w:r>
-        <w:rPr>
-          <w:lang w:val="en-US"/>
-        </w:rPr>
-        <w:t>ẫ</w:t>
-      </w:r>
-      <w:r>
-        <w:rPr>
-          <w:lang w:val="en-US"/>
-        </w:rPr>
-        <w:t>n đ</w:t>
-      </w:r>
-      <w:r>
-        <w:rPr>
-          <w:lang w:val="en-US"/>
-        </w:rPr>
-        <w:t>ồ</w:t>
-      </w:r>
-      <w:r>
-        <w:rPr>
-          <w:lang w:val="en-US"/>
-        </w:rPr>
-        <w:t>ng b</w:t>
-      </w:r>
-      <w:r>
-        <w:rPr>
-          <w:lang w:val="en-US"/>
-        </w:rPr>
-        <w:t>ộ</w:t>
-      </w:r>
-      <w:r>
-        <w:rPr>
-          <w:lang w:val="en-US"/>
-        </w:rPr>
-        <w:t xml:space="preserve"> đơn hàng</w:t>
+        <w:t>Hướng dẫn đồng bộ đơn hàng</w:t>
       </w:r>
     </w:p>
     <w:p>
@@ -464,19 +212,7 @@
         <w:rPr>
           <w:lang w:val="en-US"/>
         </w:rPr>
-        <w:t>Chia s</w:t>
-      </w:r>
-      <w:r>
-        <w:rPr>
-          <w:lang w:val="en-US"/>
-        </w:rPr>
-        <w:t>ẻ</w:t>
-      </w:r>
-      <w:r>
-        <w:rPr>
-          <w:lang w:val="en-US"/>
-        </w:rPr>
-        <w:t xml:space="preserve"> đơn hàng</w:t>
+        <w:t>Chia sẻ đơn hàng</w:t>
       </w:r>
     </w:p>
     <w:p>
@@ -542,43 +278,7 @@
         <w:rPr>
           <w:lang w:val="en-US"/>
         </w:rPr>
-        <w:t>V</w:t>
-      </w:r>
-      <w:r>
-        <w:rPr>
-          <w:lang w:val="en-US"/>
-        </w:rPr>
-        <w:t>ậ</w:t>
-      </w:r>
-      <w:r>
-        <w:rPr>
-          <w:lang w:val="en-US"/>
-        </w:rPr>
-        <w:t>n chuy</w:t>
-      </w:r>
-      <w:r>
-        <w:rPr>
-          <w:lang w:val="en-US"/>
-        </w:rPr>
-        <w:t>ể</w:t>
-      </w:r>
-      <w:r>
-        <w:rPr>
-          <w:lang w:val="en-US"/>
-        </w:rPr>
-        <w:t>n =&gt; mã v</w:t>
-      </w:r>
-      <w:r>
-        <w:rPr>
-          <w:lang w:val="en-US"/>
-        </w:rPr>
-        <w:t>ậ</w:t>
-      </w:r>
-      <w:r>
-        <w:rPr>
-          <w:lang w:val="en-US"/>
-        </w:rPr>
-        <w:t>n đơn string</w:t>
+        <w:t>Vận chuyển =&gt; mã vận đơn string</w:t>
       </w:r>
     </w:p>
     <w:p>
@@ -626,45 +326,7 @@
         <w:rPr>
           <w:lang w:val="en-US"/>
         </w:rPr>
-        <w:t xml:space="preserve">mã </w:t>
-      </w:r>
-      <w:proofErr w:type="gramStart"/>
-      <w:r>
-        <w:rPr>
-          <w:lang w:val="en-US"/>
-        </w:rPr>
-        <w:t>qr( trên</w:t>
-      </w:r>
-      <w:proofErr w:type="gramEnd"/>
-      <w:r>
-        <w:rPr>
-          <w:lang w:val="en-US"/>
-        </w:rPr>
-        <w:t xml:space="preserve"> app) quét g</w:t>
-      </w:r>
-      <w:r>
-        <w:rPr>
-          <w:lang w:val="en-US"/>
-        </w:rPr>
-        <w:t>ử</w:t>
-      </w:r>
-      <w:r>
-        <w:rPr>
-          <w:lang w:val="en-US"/>
-        </w:rPr>
-        <w:t>i đ</w:t>
-      </w:r>
-      <w:r>
-        <w:rPr>
-          <w:lang w:val="en-US"/>
-        </w:rPr>
-        <w:t>ế</w:t>
-      </w:r>
-      <w:r>
-        <w:rPr>
-          <w:lang w:val="en-US"/>
-        </w:rPr>
-        <w:t>n thùng</w:t>
+        <w:t>mã qr( trên app) quét gửi đến thùng</w:t>
       </w:r>
     </w:p>
     <w:p>
@@ -682,153 +344,7 @@
         <w:rPr>
           <w:lang w:val="en-US"/>
         </w:rPr>
-        <w:t>Thùng=&gt; xxac nh</w:t>
-      </w:r>
-      <w:r>
-        <w:rPr>
-          <w:lang w:val="en-US"/>
-        </w:rPr>
-        <w:t>ậ</w:t>
-      </w:r>
-      <w:r>
-        <w:rPr>
-          <w:lang w:val="en-US"/>
-        </w:rPr>
-        <w:t>n mã và m</w:t>
-      </w:r>
-      <w:r>
-        <w:rPr>
-          <w:lang w:val="en-US"/>
-        </w:rPr>
-        <w:t>ở</w:t>
-      </w:r>
-      <w:r>
-        <w:rPr>
-          <w:lang w:val="en-US"/>
-        </w:rPr>
-        <w:t xml:space="preserve"> c</w:t>
-      </w:r>
-      <w:r>
-        <w:rPr>
-          <w:lang w:val="en-US"/>
-        </w:rPr>
-        <w:t>ử</w:t>
-      </w:r>
-      <w:r>
-        <w:rPr>
-          <w:lang w:val="en-US"/>
-        </w:rPr>
-        <w:t>a. Mã h</w:t>
-      </w:r>
-      <w:r>
-        <w:rPr>
-          <w:lang w:val="en-US"/>
-        </w:rPr>
-        <w:t>ế</w:t>
-      </w:r>
-      <w:r>
-        <w:rPr>
-          <w:lang w:val="en-US"/>
-        </w:rPr>
-        <w:t xml:space="preserve">t </w:t>
-      </w:r>
-      <w:proofErr w:type="gramStart"/>
-      <w:r>
-        <w:rPr>
-          <w:lang w:val="en-US"/>
-        </w:rPr>
-        <w:t>h</w:t>
-      </w:r>
-      <w:r>
-        <w:rPr>
-          <w:lang w:val="en-US"/>
-        </w:rPr>
-        <w:t>ạ</w:t>
-      </w:r>
-      <w:r>
-        <w:rPr>
-          <w:lang w:val="en-US"/>
-        </w:rPr>
-        <w:t>n(</w:t>
-      </w:r>
-      <w:proofErr w:type="gramEnd"/>
-      <w:r>
-        <w:rPr>
-          <w:lang w:val="en-US"/>
-        </w:rPr>
-        <w:t>khi m</w:t>
-      </w:r>
-      <w:r>
-        <w:rPr>
-          <w:lang w:val="en-US"/>
-        </w:rPr>
-        <w:t>ở</w:t>
-      </w:r>
-      <w:r>
-        <w:rPr>
-          <w:lang w:val="en-US"/>
-        </w:rPr>
-        <w:t xml:space="preserve"> c</w:t>
-      </w:r>
-      <w:r>
-        <w:rPr>
-          <w:lang w:val="en-US"/>
-        </w:rPr>
-        <w:t>ử</w:t>
-      </w:r>
-      <w:r>
-        <w:rPr>
-          <w:lang w:val="en-US"/>
-        </w:rPr>
-        <w:t>a-&gt; mã xóa đ</w:t>
-      </w:r>
-      <w:r>
-        <w:rPr>
-          <w:lang w:val="en-US"/>
-        </w:rPr>
-        <w:t>ồ</w:t>
-      </w:r>
-      <w:r>
-        <w:rPr>
-          <w:lang w:val="en-US"/>
-        </w:rPr>
-        <w:t>ng th</w:t>
-      </w:r>
-      <w:r>
-        <w:rPr>
-          <w:lang w:val="en-US"/>
-        </w:rPr>
-        <w:t>ờ</w:t>
-      </w:r>
-      <w:r>
-        <w:rPr>
-          <w:lang w:val="en-US"/>
-        </w:rPr>
-        <w:t>i g</w:t>
-      </w:r>
-      <w:r>
-        <w:rPr>
-          <w:lang w:val="en-US"/>
-        </w:rPr>
-        <w:t>ử</w:t>
-      </w:r>
-      <w:r>
-        <w:rPr>
-          <w:lang w:val="en-US"/>
-        </w:rPr>
-        <w:t>i mã đó v</w:t>
-      </w:r>
-      <w:r>
-        <w:rPr>
-          <w:lang w:val="en-US"/>
-        </w:rPr>
-        <w:t>ề</w:t>
-      </w:r>
-      <w:r>
-        <w:rPr>
-          <w:lang w:val="en-US"/>
-        </w:rPr>
-        <w:t xml:space="preserve"> server)</w:t>
+        <w:t>Thùng=&gt; xxac nhận mã và mở cửa. Mã hết hạn(khi mở cửa-&gt; mã xóa đồng thời gửi mã đó về server)</w:t>
       </w:r>
     </w:p>
     <w:p>
@@ -858,19 +374,7 @@
         <w:rPr>
           <w:lang w:val="en-US"/>
         </w:rPr>
-        <w:t>Qui trình nh</w:t>
-      </w:r>
-      <w:r>
-        <w:rPr>
-          <w:lang w:val="en-US"/>
-        </w:rPr>
-        <w:t>ậ</w:t>
-      </w:r>
-      <w:r>
-        <w:rPr>
-          <w:lang w:val="en-US"/>
-        </w:rPr>
-        <w:t>n hàng</w:t>
+        <w:t>Qui trình nhận hàng</w:t>
       </w:r>
     </w:p>
     <w:p>
@@ -886,25 +390,29 @@
           <w:b/>
           <w:bCs/>
         </w:rPr>
-        <w:t>Xác nhận gi</w:t>
-      </w:r>
+        <w:t>Xác nhận giao hàng:</w:t>
+      </w:r>
+      <w:r>
+        <w:t xml:space="preserve"> Shipper nhận được mã QR(mã đơn hàng/vận đơn). Thùng hàng cũng nhận được mã đơn hàng/vận đơn đó.</w:t>
+      </w:r>
+    </w:p>
+    <w:p>
+      <w:pPr>
+        <w:pStyle w:val="Nidungvnbn"/>
+        <w:numPr>
+          <w:ilvl w:val="0"/>
+          <w:numId w:val="2"/>
+        </w:numPr>
+      </w:pPr>
       <w:r>
         <w:rPr>
           <w:b/>
           <w:bCs/>
         </w:rPr>
-        <w:t>ao hàng:</w:t>
-      </w:r>
-      <w:r>
-        <w:t xml:space="preserve"> Shipper nhận được mã </w:t>
-      </w:r>
-      <w:proofErr w:type="gramStart"/>
-      <w:r>
-        <w:t>QR(</w:t>
-      </w:r>
-      <w:proofErr w:type="gramEnd"/>
-      <w:r>
-        <w:t>mã đơn hàng/vận đơn). Thùng hàng cũng nhận được mã đơn hàng/vận đơn đó.</w:t>
+        <w:t>Mở thùng:</w:t>
+      </w:r>
+      <w:r>
+        <w:t xml:space="preserve"> Shipper sử dụng mã QR để quét mở thùng. Thùng hàng sẽ kiểm tra mã đơn hàng/vận đơn chính xác thì sẽ mở thùng.</w:t>
       </w:r>
     </w:p>
     <w:p>
@@ -920,10 +428,10 @@
           <w:b/>
           <w:bCs/>
         </w:rPr>
-        <w:t>Mở thùng:</w:t>
-      </w:r>
-      <w:r>
-        <w:t xml:space="preserve"> Shipper sử dụng mã QR để quét mở thùng. Thùng hàng sẽ kiểm tra mã đơn hàng/vận đơn chính xác thì sẽ mở thùng.</w:t>
+        <w:t>Đóng thùng:</w:t>
+      </w:r>
+      <w:r>
+        <w:t xml:space="preserve"> Sau khi mở thùng thì mã đơn hàng/vận đơn sẽ bị xóa bởi hệ thống, không thể mở lại thùng bằng mã đơn hàng/ vận đơn đó. Đồng thời hệ thống sẽ gửi thông báo đến chủ thùng rằng hàng đã được giao thành công.</w:t>
       </w:r>
     </w:p>
     <w:p>
@@ -939,35 +447,10 @@
           <w:b/>
           <w:bCs/>
         </w:rPr>
-        <w:t>Đóng thùng:</w:t>
-      </w:r>
-      <w:r>
-        <w:t xml:space="preserve"> Sau khi mở thùng th</w:t>
-      </w:r>
-      <w:r>
-        <w:t>ì mã đơn hàng/vận đơn sẽ bị xóa bởi hệ thống, không thể mở lại thùng bằng mã đơn hàng/ vận đơn đó. Đồng thời hệ thống sẽ gửi thông báo đến chủ thùng rằng hàng đã được giao thành công.</w:t>
-      </w:r>
-    </w:p>
-    <w:p>
-      <w:pPr>
-        <w:pStyle w:val="Nidungvnbn"/>
-        <w:numPr>
-          <w:ilvl w:val="0"/>
-          <w:numId w:val="2"/>
-        </w:numPr>
-      </w:pPr>
-      <w:r>
-        <w:rPr>
-          <w:b/>
-          <w:bCs/>
-        </w:rPr>
         <w:t xml:space="preserve">Nhận hàng: </w:t>
       </w:r>
       <w:r>
-        <w:t>Chủ thùng sẽ sử dụng mã QR đã đăng ký trước đó để mở thùng và</w:t>
-      </w:r>
-      <w:r>
-        <w:t xml:space="preserve"> nhận hàng.</w:t>
+        <w:t>Chủ thùng sẽ sử dụng mã QR đã đăng ký trước đó để mở thùng và nhận hàng.</w:t>
       </w:r>
     </w:p>
     <w:p>
@@ -987,8 +470,6 @@
         <w:pStyle w:val="Nidungvnbn"/>
         <w:ind w:firstLine="0"/>
       </w:pPr>
-      <w:bookmarkStart w:id="2" w:name="_GoBack"/>
-      <w:bookmarkEnd w:id="2"/>
     </w:p>
     <w:p>
       <w:pPr>
@@ -1008,7 +489,7 @@
         </w:numPr>
       </w:pPr>
       <w:r>
-        <w:t>Cắm dây khởi động thùng</w:t>
+        <w:t>Kết nối nguồn điện đến thiết bị.</w:t>
       </w:r>
     </w:p>
     <w:p>
@@ -1020,7 +501,19 @@
         </w:numPr>
       </w:pPr>
       <w:r>
-        <w:t xml:space="preserve">Bấm nút để khởi động cấu hình wifi trên thiết bị. </w:t>
+        <w:t>Bấm nút</w:t>
+      </w:r>
+      <w:r>
+        <w:t xml:space="preserve"> ở trên thùng</w:t>
+      </w:r>
+      <w:r>
+        <w:t xml:space="preserve"> để </w:t>
+      </w:r>
+      <w:r>
+        <w:t xml:space="preserve">vào chế độ </w:t>
+      </w:r>
+      <w:r>
+        <w:t xml:space="preserve">cấu hình wifi trên thiết bị. </w:t>
       </w:r>
     </w:p>
     <w:p>
@@ -1044,7 +537,16 @@
         </w:numPr>
       </w:pPr>
       <w:r>
-        <w:t>Vào mục WLC để tạo một tên wifi mới. Vào mục security để tạo mật khẩu cho wifi.</w:t>
+        <w:t>Theo hướng dẫn để tạo</w:t>
+      </w:r>
+      <w:r>
+        <w:t xml:space="preserve"> mới</w:t>
+      </w:r>
+      <w:r>
+        <w:t xml:space="preserve"> tên cho wifi</w:t>
+      </w:r>
+      <w:r>
+        <w:t>. Vào mục security để tạo mật khẩu cho wifi.</w:t>
       </w:r>
     </w:p>
     <w:p>
@@ -1055,6 +557,15 @@
           <w:numId w:val="3"/>
         </w:numPr>
       </w:pPr>
+      <w:r>
+        <w:t>Sau khi thiết lập xong, kết nối thiết bị và điện thoại đến wifi đó để tiến hành quẻt mã QR.</w:t>
+      </w:r>
+    </w:p>
+    <w:p>
+      <w:pPr>
+        <w:pStyle w:val="Nidungvnbn"/>
+        <w:ind w:left="720" w:firstLine="0"/>
+      </w:pPr>
     </w:p>
     <w:p>
       <w:pPr>
@@ -1173,10 +684,7 @@
         </w:numPr>
       </w:pPr>
       <w:r>
-        <w:t xml:space="preserve">Làm sao </w:t>
-      </w:r>
-      <w:r>
-        <w:t>đánh dấu đơn hàng hoàn tất.</w:t>
+        <w:t>Làm sao đánh dấu đơn hàng hoàn tất.</w:t>
       </w:r>
     </w:p>
     <w:p>
@@ -1257,7 +765,6 @@
         </w:numPr>
       </w:pPr>
       <w:r>
-        <w:lastRenderedPageBreak/>
         <w:t>Tại sao đồng bộ đơn hàng?</w:t>
       </w:r>
     </w:p>
@@ -1297,10 +804,7 @@
         <w:ind w:firstLine="0"/>
       </w:pPr>
       <w:r>
-        <w:t>Chia sẻ đơn hàn</w:t>
-      </w:r>
-      <w:r>
-        <w:t>g:</w:t>
+        <w:t>Chia sẻ đơn hàng:</w:t>
       </w:r>
     </w:p>
     <w:p>
@@ -1387,10 +891,7 @@
         </w:numPr>
       </w:pPr>
       <w:r>
-        <w:t xml:space="preserve">Chọn vào wifi và kết nối giống như </w:t>
-      </w:r>
-      <w:r>
-        <w:t>các thiết bị thông minh khác hay sao?</w:t>
+        <w:t>Chọn vào wifi và kết nối giống như các thiết bị thông minh khác hay sao?</w:t>
       </w:r>
     </w:p>
     <w:p>
@@ -1415,7 +916,7 @@
 </file>
 
 <file path=word/endnotes.xml><?xml version="1.0" encoding="utf-8"?>
-<w:endnotes xmlns:wpc="http://schemas.microsoft.com/office/word/2010/wordprocessingCanvas" xmlns:cx="http://schemas.microsoft.com/office/drawing/2014/chartex" xmlns:mc="http://schemas.openxmlformats.org/markup-compatibility/2006" xmlns:o="urn:schemas-microsoft-com:office:office" xmlns:r="http://schemas.openxmlformats.org/officeDocument/2006/relationships" xmlns:m="http://schemas.openxmlformats.org/officeDocument/2006/math" xmlns:v="urn:schemas-microsoft-com:vml" xmlns:wp14="http://schemas.microsoft.com/office/word/2010/wordprocessingDrawing" xmlns:wp="http://schemas.openxmlformats.org/drawingml/2006/wordprocessingDrawing" xmlns:w10="urn:schemas-microsoft-com:office:word" xmlns:w="http://schemas.openxmlformats.org/wordprocessingml/2006/main" xmlns:w14="http://schemas.microsoft.com/office/word/2010/wordml" xmlns:w15="http://schemas.microsoft.com/office/word/2012/wordml" xmlns:w16se="http://schemas.microsoft.com/office/word/2015/wordml/symex" xmlns:wpg="http://schemas.microsoft.com/office/word/2010/wordprocessingGroup" xmlns:wpi="http://schemas.microsoft.com/office/word/2010/wordprocessingInk" xmlns:wne="http://schemas.microsoft.com/office/word/2006/wordml" xmlns:wps="http://schemas.microsoft.com/office/word/2010/wordprocessingShape" mc:Ignorable="w14 w15 w16se wp14">
+<w:endnotes xmlns:wpc="http://schemas.microsoft.com/office/word/2010/wordprocessingCanvas" xmlns:cx="http://schemas.microsoft.com/office/drawing/2014/chartex" xmlns:cx1="http://schemas.microsoft.com/office/drawing/2015/9/8/chartex" xmlns:cx2="http://schemas.microsoft.com/office/drawing/2015/10/21/chartex" xmlns:cx3="http://schemas.microsoft.com/office/drawing/2016/5/9/chartex" xmlns:cx4="http://schemas.microsoft.com/office/drawing/2016/5/10/chartex" xmlns:cx5="http://schemas.microsoft.com/office/drawing/2016/5/11/chartex" xmlns:cx6="http://schemas.microsoft.com/office/drawing/2016/5/12/chartex" xmlns:cx7="http://schemas.microsoft.com/office/drawing/2016/5/13/chartex" xmlns:cx8="http://schemas.microsoft.com/office/drawing/2016/5/14/chartex" xmlns:mc="http://schemas.openxmlformats.org/markup-compatibility/2006" xmlns:aink="http://schemas.microsoft.com/office/drawing/2016/ink" xmlns:am3d="http://schemas.microsoft.com/office/drawing/2017/model3d" xmlns:o="urn:schemas-microsoft-com:office:office" xmlns:oel="http://schemas.microsoft.com/office/2019/extlst" xmlns:r="http://schemas.openxmlformats.org/officeDocument/2006/relationships" xmlns:m="http://schemas.openxmlformats.org/officeDocument/2006/math" xmlns:v="urn:schemas-microsoft-com:vml" xmlns:wp14="http://schemas.microsoft.com/office/word/2010/wordprocessingDrawing" xmlns:wp="http://schemas.openxmlformats.org/drawingml/2006/wordprocessingDrawing" xmlns:w10="urn:schemas-microsoft-com:office:word" xmlns:w="http://schemas.openxmlformats.org/wordprocessingml/2006/main" xmlns:w14="http://schemas.microsoft.com/office/word/2010/wordml" xmlns:w15="http://schemas.microsoft.com/office/word/2012/wordml" xmlns:w16cex="http://schemas.microsoft.com/office/word/2018/wordml/cex" xmlns:w16cid="http://schemas.microsoft.com/office/word/2016/wordml/cid" xmlns:w16="http://schemas.microsoft.com/office/word/2018/wordml" xmlns:w16sdtdh="http://schemas.microsoft.com/office/word/2020/wordml/sdtdatahash" xmlns:w16se="http://schemas.microsoft.com/office/word/2015/wordml/symex" xmlns:wpg="http://schemas.microsoft.com/office/word/2010/wordprocessingGroup" xmlns:wpi="http://schemas.microsoft.com/office/word/2010/wordprocessingInk" xmlns:wne="http://schemas.microsoft.com/office/word/2006/wordml" xmlns:wps="http://schemas.microsoft.com/office/word/2010/wordprocessingShape" mc:Ignorable="w14 w15 w16se w16cid w16 w16cex w16sdtdh wp14">
   <w:endnote w:type="separator" w:id="-1">
     <w:p>
       <w:pPr>
@@ -1440,7 +941,7 @@
 </file>
 
 <file path=word/footnotes.xml><?xml version="1.0" encoding="utf-8"?>
-<w:footnotes xmlns:wpc="http://schemas.microsoft.com/office/word/2010/wordprocessingCanvas" xmlns:cx="http://schemas.microsoft.com/office/drawing/2014/chartex" xmlns:mc="http://schemas.openxmlformats.org/markup-compatibility/2006" xmlns:o="urn:schemas-microsoft-com:office:office" xmlns:r="http://schemas.openxmlformats.org/officeDocument/2006/relationships" xmlns:m="http://schemas.openxmlformats.org/officeDocument/2006/math" xmlns:v="urn:schemas-microsoft-com:vml" xmlns:wp14="http://schemas.microsoft.com/office/word/2010/wordprocessingDrawing" xmlns:wp="http://schemas.openxmlformats.org/drawingml/2006/wordprocessingDrawing" xmlns:w10="urn:schemas-microsoft-com:office:word" xmlns:w="http://schemas.openxmlformats.org/wordprocessingml/2006/main" xmlns:w14="http://schemas.microsoft.com/office/word/2010/wordml" xmlns:w15="http://schemas.microsoft.com/office/word/2012/wordml" xmlns:w16se="http://schemas.microsoft.com/office/word/2015/wordml/symex" xmlns:wpg="http://schemas.microsoft.com/office/word/2010/wordprocessingGroup" xmlns:wpi="http://schemas.microsoft.com/office/word/2010/wordprocessingInk" xmlns:wne="http://schemas.microsoft.com/office/word/2006/wordml" xmlns:wps="http://schemas.microsoft.com/office/word/2010/wordprocessingShape" mc:Ignorable="w14 w15 w16se wp14">
+<w:footnotes xmlns:wpc="http://schemas.microsoft.com/office/word/2010/wordprocessingCanvas" xmlns:cx="http://schemas.microsoft.com/office/drawing/2014/chartex" xmlns:cx1="http://schemas.microsoft.com/office/drawing/2015/9/8/chartex" xmlns:cx2="http://schemas.microsoft.com/office/drawing/2015/10/21/chartex" xmlns:cx3="http://schemas.microsoft.com/office/drawing/2016/5/9/chartex" xmlns:cx4="http://schemas.microsoft.com/office/drawing/2016/5/10/chartex" xmlns:cx5="http://schemas.microsoft.com/office/drawing/2016/5/11/chartex" xmlns:cx6="http://schemas.microsoft.com/office/drawing/2016/5/12/chartex" xmlns:cx7="http://schemas.microsoft.com/office/drawing/2016/5/13/chartex" xmlns:cx8="http://schemas.microsoft.com/office/drawing/2016/5/14/chartex" xmlns:mc="http://schemas.openxmlformats.org/markup-compatibility/2006" xmlns:aink="http://schemas.microsoft.com/office/drawing/2016/ink" xmlns:am3d="http://schemas.microsoft.com/office/drawing/2017/model3d" xmlns:o="urn:schemas-microsoft-com:office:office" xmlns:oel="http://schemas.microsoft.com/office/2019/extlst" xmlns:r="http://schemas.openxmlformats.org/officeDocument/2006/relationships" xmlns:m="http://schemas.openxmlformats.org/officeDocument/2006/math" xmlns:v="urn:schemas-microsoft-com:vml" xmlns:wp14="http://schemas.microsoft.com/office/word/2010/wordprocessingDrawing" xmlns:wp="http://schemas.openxmlformats.org/drawingml/2006/wordprocessingDrawing" xmlns:w10="urn:schemas-microsoft-com:office:word" xmlns:w="http://schemas.openxmlformats.org/wordprocessingml/2006/main" xmlns:w14="http://schemas.microsoft.com/office/word/2010/wordml" xmlns:w15="http://schemas.microsoft.com/office/word/2012/wordml" xmlns:w16cex="http://schemas.microsoft.com/office/word/2018/wordml/cex" xmlns:w16cid="http://schemas.microsoft.com/office/word/2016/wordml/cid" xmlns:w16="http://schemas.microsoft.com/office/word/2018/wordml" xmlns:w16sdtdh="http://schemas.microsoft.com/office/word/2020/wordml/sdtdatahash" xmlns:w16se="http://schemas.microsoft.com/office/word/2015/wordml/symex" xmlns:wpg="http://schemas.microsoft.com/office/word/2010/wordprocessingGroup" xmlns:wpi="http://schemas.microsoft.com/office/word/2010/wordprocessingInk" xmlns:wne="http://schemas.microsoft.com/office/word/2006/wordml" xmlns:wps="http://schemas.microsoft.com/office/word/2010/wordprocessingShape" mc:Ignorable="w14 w15 w16se w16cid w16 w16cex w16sdtdh wp14">
   <w:footnote w:type="separator" w:id="-1">
     <w:p>
       <w:pPr>
@@ -1465,12 +966,11 @@
 </file>
 
 <file path=word/header1.xml><?xml version="1.0" encoding="utf-8"?>
-<w:hdr xmlns:wpc="http://schemas.microsoft.com/office/word/2010/wordprocessingCanvas" xmlns:cx="http://schemas.microsoft.com/office/drawing/2014/chartex" xmlns:mc="http://schemas.openxmlformats.org/markup-compatibility/2006" xmlns:o="urn:schemas-microsoft-com:office:office" xmlns:r="http://schemas.openxmlformats.org/officeDocument/2006/relationships" xmlns:m="http://schemas.openxmlformats.org/officeDocument/2006/math" xmlns:v="urn:schemas-microsoft-com:vml" xmlns:wp14="http://schemas.microsoft.com/office/word/2010/wordprocessingDrawing" xmlns:wp="http://schemas.openxmlformats.org/drawingml/2006/wordprocessingDrawing" xmlns:w10="urn:schemas-microsoft-com:office:word" xmlns:w="http://schemas.openxmlformats.org/wordprocessingml/2006/main" xmlns:w14="http://schemas.microsoft.com/office/word/2010/wordml" xmlns:w15="http://schemas.microsoft.com/office/word/2012/wordml" xmlns:w16se="http://schemas.microsoft.com/office/word/2015/wordml/symex" xmlns:wpg="http://schemas.microsoft.com/office/word/2010/wordprocessingGroup" xmlns:wpi="http://schemas.microsoft.com/office/word/2010/wordprocessingInk" xmlns:wne="http://schemas.microsoft.com/office/word/2006/wordml" xmlns:wps="http://schemas.microsoft.com/office/word/2010/wordprocessingShape" mc:Ignorable="w14 w15 w16se wp14">
+<w:hdr xmlns:wpc="http://schemas.microsoft.com/office/word/2010/wordprocessingCanvas" xmlns:cx="http://schemas.microsoft.com/office/drawing/2014/chartex" xmlns:cx1="http://schemas.microsoft.com/office/drawing/2015/9/8/chartex" xmlns:cx2="http://schemas.microsoft.com/office/drawing/2015/10/21/chartex" xmlns:cx3="http://schemas.microsoft.com/office/drawing/2016/5/9/chartex" xmlns:cx4="http://schemas.microsoft.com/office/drawing/2016/5/10/chartex" xmlns:cx5="http://schemas.microsoft.com/office/drawing/2016/5/11/chartex" xmlns:cx6="http://schemas.microsoft.com/office/drawing/2016/5/12/chartex" xmlns:cx7="http://schemas.microsoft.com/office/drawing/2016/5/13/chartex" xmlns:cx8="http://schemas.microsoft.com/office/drawing/2016/5/14/chartex" xmlns:mc="http://schemas.openxmlformats.org/markup-compatibility/2006" xmlns:aink="http://schemas.microsoft.com/office/drawing/2016/ink" xmlns:am3d="http://schemas.microsoft.com/office/drawing/2017/model3d" xmlns:o="urn:schemas-microsoft-com:office:office" xmlns:oel="http://schemas.microsoft.com/office/2019/extlst" xmlns:r="http://schemas.openxmlformats.org/officeDocument/2006/relationships" xmlns:m="http://schemas.openxmlformats.org/officeDocument/2006/math" xmlns:v="urn:schemas-microsoft-com:vml" xmlns:wp14="http://schemas.microsoft.com/office/word/2010/wordprocessingDrawing" xmlns:wp="http://schemas.openxmlformats.org/drawingml/2006/wordprocessingDrawing" xmlns:w10="urn:schemas-microsoft-com:office:word" xmlns:w="http://schemas.openxmlformats.org/wordprocessingml/2006/main" xmlns:w14="http://schemas.microsoft.com/office/word/2010/wordml" xmlns:w15="http://schemas.microsoft.com/office/word/2012/wordml" xmlns:w16cex="http://schemas.microsoft.com/office/word/2018/wordml/cex" xmlns:w16cid="http://schemas.microsoft.com/office/word/2016/wordml/cid" xmlns:w16="http://schemas.microsoft.com/office/word/2018/wordml" xmlns:w16sdtdh="http://schemas.microsoft.com/office/word/2020/wordml/sdtdatahash" xmlns:w16se="http://schemas.microsoft.com/office/word/2015/wordml/symex" xmlns:wpg="http://schemas.microsoft.com/office/word/2010/wordprocessingGroup" xmlns:wpi="http://schemas.microsoft.com/office/word/2010/wordprocessingInk" xmlns:wne="http://schemas.microsoft.com/office/word/2006/wordml" xmlns:wps="http://schemas.microsoft.com/office/word/2010/wordprocessingShape" mc:Ignorable="w14 w15 w16se w16cid w16 w16cex w16sdtdh wp14">
   <w:sdt>
     <w:sdtPr>
       <w:id w:val="-2043044122"/>
     </w:sdtPr>
-    <w:sdtEndPr/>
     <w:sdtContent>
       <w:p>
         <w:pPr>
@@ -1501,7 +1001,7 @@
 </file>
 
 <file path=word/numbering.xml><?xml version="1.0" encoding="utf-8"?>
-<w:numbering xmlns:wpc="http://schemas.microsoft.com/office/word/2010/wordprocessingCanvas" xmlns:cx="http://schemas.microsoft.com/office/drawing/2014/chartex" xmlns:mc="http://schemas.openxmlformats.org/markup-compatibility/2006" xmlns:o="urn:schemas-microsoft-com:office:office" xmlns:r="http://schemas.openxmlformats.org/officeDocument/2006/relationships" xmlns:m="http://schemas.openxmlformats.org/officeDocument/2006/math" xmlns:v="urn:schemas-microsoft-com:vml" xmlns:wp14="http://schemas.microsoft.com/office/word/2010/wordprocessingDrawing" xmlns:wp="http://schemas.openxmlformats.org/drawingml/2006/wordprocessingDrawing" xmlns:w10="urn:schemas-microsoft-com:office:word" xmlns:w="http://schemas.openxmlformats.org/wordprocessingml/2006/main" xmlns:w14="http://schemas.microsoft.com/office/word/2010/wordml" xmlns:w15="http://schemas.microsoft.com/office/word/2012/wordml" xmlns:w16se="http://schemas.microsoft.com/office/word/2015/wordml/symex" xmlns:wpg="http://schemas.microsoft.com/office/word/2010/wordprocessingGroup" xmlns:wpi="http://schemas.microsoft.com/office/word/2010/wordprocessingInk" xmlns:wne="http://schemas.microsoft.com/office/word/2006/wordml" xmlns:wps="http://schemas.microsoft.com/office/word/2010/wordprocessingShape" mc:Ignorable="w14 w15 w16se wp14">
+<w:numbering xmlns:wpc="http://schemas.microsoft.com/office/word/2010/wordprocessingCanvas" xmlns:cx="http://schemas.microsoft.com/office/drawing/2014/chartex" xmlns:cx1="http://schemas.microsoft.com/office/drawing/2015/9/8/chartex" xmlns:cx2="http://schemas.microsoft.com/office/drawing/2015/10/21/chartex" xmlns:cx3="http://schemas.microsoft.com/office/drawing/2016/5/9/chartex" xmlns:cx4="http://schemas.microsoft.com/office/drawing/2016/5/10/chartex" xmlns:cx5="http://schemas.microsoft.com/office/drawing/2016/5/11/chartex" xmlns:cx6="http://schemas.microsoft.com/office/drawing/2016/5/12/chartex" xmlns:cx7="http://schemas.microsoft.com/office/drawing/2016/5/13/chartex" xmlns:cx8="http://schemas.microsoft.com/office/drawing/2016/5/14/chartex" xmlns:mc="http://schemas.openxmlformats.org/markup-compatibility/2006" xmlns:aink="http://schemas.microsoft.com/office/drawing/2016/ink" xmlns:am3d="http://schemas.microsoft.com/office/drawing/2017/model3d" xmlns:o="urn:schemas-microsoft-com:office:office" xmlns:oel="http://schemas.microsoft.com/office/2019/extlst" xmlns:r="http://schemas.openxmlformats.org/officeDocument/2006/relationships" xmlns:m="http://schemas.openxmlformats.org/officeDocument/2006/math" xmlns:v="urn:schemas-microsoft-com:vml" xmlns:wp14="http://schemas.microsoft.com/office/word/2010/wordprocessingDrawing" xmlns:wp="http://schemas.openxmlformats.org/drawingml/2006/wordprocessingDrawing" xmlns:w10="urn:schemas-microsoft-com:office:word" xmlns:w="http://schemas.openxmlformats.org/wordprocessingml/2006/main" xmlns:w14="http://schemas.microsoft.com/office/word/2010/wordml" xmlns:w15="http://schemas.microsoft.com/office/word/2012/wordml" xmlns:w16cex="http://schemas.microsoft.com/office/word/2018/wordml/cex" xmlns:w16cid="http://schemas.microsoft.com/office/word/2016/wordml/cid" xmlns:w16="http://schemas.microsoft.com/office/word/2018/wordml" xmlns:w16sdtdh="http://schemas.microsoft.com/office/word/2020/wordml/sdtdatahash" xmlns:w16se="http://schemas.microsoft.com/office/word/2015/wordml/symex" xmlns:wpg="http://schemas.microsoft.com/office/word/2010/wordprocessingGroup" xmlns:wpi="http://schemas.microsoft.com/office/word/2010/wordprocessingInk" xmlns:wne="http://schemas.microsoft.com/office/word/2006/wordml" xmlns:wps="http://schemas.microsoft.com/office/word/2010/wordprocessingShape" mc:Ignorable="w14 w15 w16se w16cid w16 w16cex w16sdtdh wp14">
   <w:abstractNum w:abstractNumId="0" w15:restartNumberingAfterBreak="0">
     <w:nsid w:val="985E7AB8"/>
     <w:multiLevelType w:val="singleLevel"/>
@@ -1750,38 +1250,38 @@
       <w:lvlJc w:val="left"/>
     </w:lvl>
   </w:abstractNum>
-  <w:num w:numId="1">
+  <w:num w:numId="1" w16cid:durableId="354238537">
     <w:abstractNumId w:val="4"/>
   </w:num>
-  <w:num w:numId="2">
+  <w:num w:numId="2" w16cid:durableId="713430169">
     <w:abstractNumId w:val="6"/>
   </w:num>
-  <w:num w:numId="3">
+  <w:num w:numId="3" w16cid:durableId="500900915">
     <w:abstractNumId w:val="1"/>
   </w:num>
-  <w:num w:numId="4">
+  <w:num w:numId="4" w16cid:durableId="1787264498">
     <w:abstractNumId w:val="0"/>
   </w:num>
-  <w:num w:numId="5">
+  <w:num w:numId="5" w16cid:durableId="141586663">
     <w:abstractNumId w:val="5"/>
   </w:num>
-  <w:num w:numId="6">
+  <w:num w:numId="6" w16cid:durableId="370081860">
     <w:abstractNumId w:val="2"/>
   </w:num>
-  <w:num w:numId="7">
+  <w:num w:numId="7" w16cid:durableId="1871599523">
     <w:abstractNumId w:val="7"/>
   </w:num>
-  <w:num w:numId="8">
+  <w:num w:numId="8" w16cid:durableId="402877712">
     <w:abstractNumId w:val="8"/>
   </w:num>
-  <w:num w:numId="9">
+  <w:num w:numId="9" w16cid:durableId="193230096">
     <w:abstractNumId w:val="3"/>
   </w:num>
 </w:numbering>
 </file>
 
 <file path=word/styles.xml><?xml version="1.0" encoding="utf-8"?>
-<w:styles xmlns:mc="http://schemas.openxmlformats.org/markup-compatibility/2006" xmlns:r="http://schemas.openxmlformats.org/officeDocument/2006/relationships" xmlns:w="http://schemas.openxmlformats.org/wordprocessingml/2006/main" xmlns:w14="http://schemas.microsoft.com/office/word/2010/wordml" xmlns:w15="http://schemas.microsoft.com/office/word/2012/wordml" xmlns:w16se="http://schemas.microsoft.com/office/word/2015/wordml/symex" mc:Ignorable="w14 w15 w16se">
+<w:styles xmlns:mc="http://schemas.openxmlformats.org/markup-compatibility/2006" xmlns:r="http://schemas.openxmlformats.org/officeDocument/2006/relationships" xmlns:w="http://schemas.openxmlformats.org/wordprocessingml/2006/main" xmlns:w14="http://schemas.microsoft.com/office/word/2010/wordml" xmlns:w15="http://schemas.microsoft.com/office/word/2012/wordml" xmlns:w16cex="http://schemas.microsoft.com/office/word/2018/wordml/cex" xmlns:w16cid="http://schemas.microsoft.com/office/word/2016/wordml/cid" xmlns:w16="http://schemas.microsoft.com/office/word/2018/wordml" xmlns:w16sdtdh="http://schemas.microsoft.com/office/word/2020/wordml/sdtdatahash" xmlns:w16se="http://schemas.microsoft.com/office/word/2015/wordml/symex" mc:Ignorable="w14 w15 w16se w16cid w16 w16cex w16sdtdh">
   <w:docDefaults>
     <w:rPrDefault>
       <w:rPr>
@@ -1791,7 +1291,7 @@
     </w:rPrDefault>
     <w:pPrDefault/>
   </w:docDefaults>
-  <w:latentStyles w:defLockedState="0" w:defUIPriority="99" w:defSemiHidden="0" w:defUnhideWhenUsed="0" w:defQFormat="0" w:count="371">
+  <w:latentStyles w:defLockedState="0" w:defUIPriority="99" w:defSemiHidden="0" w:defUnhideWhenUsed="0" w:defQFormat="0" w:count="376">
     <w:lsdException w:name="Normal" w:uiPriority="0"/>
     <w:lsdException w:name="heading 1" w:uiPriority="0" w:qFormat="1"/>
     <w:lsdException w:name="heading 2" w:uiPriority="9" w:unhideWhenUsed="1"/>
@@ -1897,7 +1397,7 @@
     <w:lsdException w:name="HTML Sample" w:semiHidden="1" w:unhideWhenUsed="1"/>
     <w:lsdException w:name="HTML Typewriter" w:semiHidden="1" w:unhideWhenUsed="1"/>
     <w:lsdException w:name="HTML Variable" w:semiHidden="1" w:unhideWhenUsed="1"/>
-    <w:lsdException w:name="Normal Table" w:semiHidden="1" w:unhideWhenUsed="1" w:qFormat="1"/>
+    <w:lsdException w:name="Normal Table" w:qFormat="1"/>
     <w:lsdException w:name="annotation subject" w:semiHidden="1" w:unhideWhenUsed="1"/>
     <w:lsdException w:name="No List" w:semiHidden="1" w:unhideWhenUsed="1"/>
     <w:lsdException w:name="Outline List 1" w:semiHidden="1" w:unhideWhenUsed="1"/>
@@ -1940,13 +1440,10 @@
     <w:lsdException w:name="Table Contemporary" w:semiHidden="1" w:unhideWhenUsed="1"/>
     <w:lsdException w:name="Table Elegant" w:semiHidden="1" w:unhideWhenUsed="1"/>
     <w:lsdException w:name="Table Professional" w:semiHidden="1" w:unhideWhenUsed="1"/>
-    <w:lsdException w:name="Table Subtle 1" w:semiHidden="1" w:unhideWhenUsed="1"/>
     <w:lsdException w:name="Table Subtle 2" w:semiHidden="1" w:unhideWhenUsed="1"/>
     <w:lsdException w:name="Table Web 1" w:semiHidden="1" w:unhideWhenUsed="1"/>
-    <w:lsdException w:name="Table Web 2" w:semiHidden="1" w:unhideWhenUsed="1"/>
-    <w:lsdException w:name="Table Web 3" w:semiHidden="1" w:unhideWhenUsed="1"/>
     <w:lsdException w:name="Balloon Text" w:semiHidden="1" w:unhideWhenUsed="1" w:qFormat="1"/>
-    <w:lsdException w:name="Table Grid" w:semiHidden="1" w:uiPriority="0" w:unhideWhenUsed="1" w:qFormat="1"/>
+    <w:lsdException w:name="Table Grid" w:uiPriority="0" w:qFormat="1"/>
     <w:lsdException w:name="Table Theme" w:semiHidden="1" w:unhideWhenUsed="1"/>
     <w:lsdException w:name="Placeholder Text" w:semiHidden="1"/>
     <w:lsdException w:name="No Spacing" w:uiPriority="1" w:qFormat="1"/>
@@ -2161,6 +1658,11 @@
     <w:lsdException w:name="List Table 5 Dark Accent 6" w:uiPriority="50"/>
     <w:lsdException w:name="List Table 6 Colorful Accent 6" w:uiPriority="51"/>
     <w:lsdException w:name="List Table 7 Colorful Accent 6" w:uiPriority="52"/>
+    <w:lsdException w:name="Mention" w:semiHidden="1" w:unhideWhenUsed="1"/>
+    <w:lsdException w:name="Smart Hyperlink" w:semiHidden="1" w:unhideWhenUsed="1"/>
+    <w:lsdException w:name="Hashtag" w:semiHidden="1" w:unhideWhenUsed="1"/>
+    <w:lsdException w:name="Unresolved Mention" w:semiHidden="1" w:unhideWhenUsed="1"/>
+    <w:lsdException w:name="Smart Link" w:semiHidden="1" w:unhideWhenUsed="1"/>
   </w:latentStyles>
   <w:style w:type="paragraph" w:default="1" w:styleId="Normal">
     <w:name w:val="Normal"/>

</xml_diff>